<commit_message>
About to finish section 3
</commit_message>
<xml_diff>
--- a/Revision.docx
+++ b/Revision.docx
@@ -12,7 +12,6 @@
           <w:u w:val="single"/>
         </w:rPr>
       </w:pPr>
-      <w:proofErr w:type="spellStart"/>
       <w:r>
         <w:rPr>
           <w:sz w:val="44"/>
@@ -21,7 +20,6 @@
         </w:rPr>
         <w:t>Revision</w:t>
       </w:r>
-      <w:proofErr w:type="spellEnd"/>
     </w:p>
     <w:p>
       <w:pPr>
@@ -60,43 +58,7 @@
           <w:szCs w:val="32"/>
           <w:lang w:val="en-US"/>
         </w:rPr>
-        <w:t xml:space="preserve">What is the significance </w:t>
-      </w:r>
-      <w:proofErr w:type="gramStart"/>
-      <w:r>
-        <w:rPr>
-          <w:sz w:val="32"/>
-          <w:szCs w:val="32"/>
-          <w:lang w:val="en-US"/>
-        </w:rPr>
-        <w:t>of  Generalization</w:t>
-      </w:r>
-      <w:proofErr w:type="gramEnd"/>
-      <w:r>
-        <w:rPr>
-          <w:sz w:val="32"/>
-          <w:szCs w:val="32"/>
-          <w:lang w:val="en-US"/>
-        </w:rPr>
-        <w:t xml:space="preserve"> in a </w:t>
-      </w:r>
-      <w:proofErr w:type="spellStart"/>
-      <w:r>
-        <w:rPr>
-          <w:sz w:val="32"/>
-          <w:szCs w:val="32"/>
-          <w:lang w:val="en-US"/>
-        </w:rPr>
-        <w:t>uml</w:t>
-      </w:r>
-      <w:proofErr w:type="spellEnd"/>
-      <w:r>
-        <w:rPr>
-          <w:sz w:val="32"/>
-          <w:szCs w:val="32"/>
-          <w:lang w:val="en-US"/>
-        </w:rPr>
-        <w:t xml:space="preserve"> diagram</w:t>
+        <w:t>What is the significance of  Generalization in a uml diagram</w:t>
       </w:r>
     </w:p>
     <w:p>
@@ -118,25 +80,7 @@
           <w:szCs w:val="32"/>
           <w:lang w:val="en-US"/>
         </w:rPr>
-        <w:t xml:space="preserve">In </w:t>
-      </w:r>
-      <w:proofErr w:type="spellStart"/>
-      <w:r>
-        <w:rPr>
-          <w:sz w:val="32"/>
-          <w:szCs w:val="32"/>
-          <w:lang w:val="en-US"/>
-        </w:rPr>
-        <w:t>Uml</w:t>
-      </w:r>
-      <w:proofErr w:type="spellEnd"/>
-      <w:r>
-        <w:rPr>
-          <w:sz w:val="32"/>
-          <w:szCs w:val="32"/>
-          <w:lang w:val="en-US"/>
-        </w:rPr>
-        <w:t xml:space="preserve"> diagram a generalization </w:t>
+        <w:t xml:space="preserve">In Uml diagram a generalization </w:t>
       </w:r>
       <w:r>
         <w:rPr>
@@ -177,27 +121,7 @@
           <w:szCs w:val="32"/>
           <w:lang w:val="en-US"/>
         </w:rPr>
-        <w:t xml:space="preserve">Specifies </w:t>
-      </w:r>
-      <w:proofErr w:type="spellStart"/>
-      <w:proofErr w:type="gramStart"/>
-      <w:r>
-        <w:rPr>
-          <w:sz w:val="32"/>
-          <w:szCs w:val="32"/>
-          <w:lang w:val="en-US"/>
-        </w:rPr>
-        <w:t>a</w:t>
-      </w:r>
-      <w:proofErr w:type="spellEnd"/>
-      <w:proofErr w:type="gramEnd"/>
-      <w:r>
-        <w:rPr>
-          <w:sz w:val="32"/>
-          <w:szCs w:val="32"/>
-          <w:lang w:val="en-US"/>
-        </w:rPr>
-        <w:t xml:space="preserve"> inheritance relationship</w:t>
+        <w:t>Specifies a inheritance relationship</w:t>
       </w:r>
       <w:r>
         <w:rPr>
@@ -246,25 +170,7 @@
           <w:szCs w:val="32"/>
           <w:lang w:val="en-US"/>
         </w:rPr>
-        <w:t xml:space="preserve">To show inheritance in UML diagram, a solid line from the child class to parent class is drawn using </w:t>
-      </w:r>
-      <w:proofErr w:type="gramStart"/>
-      <w:r>
-        <w:rPr>
-          <w:sz w:val="32"/>
-          <w:szCs w:val="32"/>
-          <w:lang w:val="en-US"/>
-        </w:rPr>
-        <w:t>a</w:t>
-      </w:r>
-      <w:proofErr w:type="gramEnd"/>
-      <w:r>
-        <w:rPr>
-          <w:sz w:val="32"/>
-          <w:szCs w:val="32"/>
-          <w:lang w:val="en-US"/>
-        </w:rPr>
-        <w:t xml:space="preserve"> unfilled arrow head.</w:t>
+        <w:t>To show inheritance in UML diagram, a solid line from the child class to parent class is drawn using a unfilled arrow head.</w:t>
       </w:r>
     </w:p>
     <w:p>
@@ -319,25 +225,7 @@
           <w:szCs w:val="32"/>
           <w:lang w:val="en-US"/>
         </w:rPr>
-        <w:t xml:space="preserve">Association </w:t>
-      </w:r>
-      <w:proofErr w:type="gramStart"/>
-      <w:r>
-        <w:rPr>
-          <w:sz w:val="32"/>
-          <w:szCs w:val="32"/>
-          <w:lang w:val="en-US"/>
-        </w:rPr>
-        <w:t>are</w:t>
-      </w:r>
-      <w:proofErr w:type="gramEnd"/>
-      <w:r>
-        <w:rPr>
-          <w:sz w:val="32"/>
-          <w:szCs w:val="32"/>
-          <w:lang w:val="en-US"/>
-        </w:rPr>
-        <w:t xml:space="preserve"> represented by a solid line between classes.</w:t>
+        <w:t>Association are represented by a solid line between classes.</w:t>
       </w:r>
     </w:p>
     <w:p>
@@ -370,25 +258,7 @@
           <w:szCs w:val="32"/>
           <w:lang w:val="en-US"/>
         </w:rPr>
-        <w:t xml:space="preserve">Specifies that the object </w:t>
-      </w:r>
-      <w:proofErr w:type="gramStart"/>
-      <w:r>
-        <w:rPr>
-          <w:sz w:val="32"/>
-          <w:szCs w:val="32"/>
-          <w:lang w:val="en-US"/>
-        </w:rPr>
-        <w:t>are</w:t>
-      </w:r>
-      <w:proofErr w:type="gramEnd"/>
-      <w:r>
-        <w:rPr>
-          <w:sz w:val="32"/>
-          <w:szCs w:val="32"/>
-          <w:lang w:val="en-US"/>
-        </w:rPr>
-        <w:t xml:space="preserve"> related to each other</w:t>
+        <w:t>Specifies that the object are related to each other</w:t>
       </w:r>
     </w:p>
     <w:p>
@@ -489,25 +359,7 @@
           <w:szCs w:val="32"/>
           <w:lang w:val="en-US"/>
         </w:rPr>
-        <w:t xml:space="preserve"> to show in UML diagram, a solid line from the multiple child classes to one parent class is drawn using </w:t>
-      </w:r>
-      <w:proofErr w:type="gramStart"/>
-      <w:r>
-        <w:rPr>
-          <w:sz w:val="32"/>
-          <w:szCs w:val="32"/>
-          <w:lang w:val="en-US"/>
-        </w:rPr>
-        <w:t>a</w:t>
-      </w:r>
-      <w:proofErr w:type="gramEnd"/>
-      <w:r>
-        <w:rPr>
-          <w:sz w:val="32"/>
-          <w:szCs w:val="32"/>
-          <w:lang w:val="en-US"/>
-        </w:rPr>
-        <w:t xml:space="preserve"> unfilled arrow head.</w:t>
+        <w:t xml:space="preserve"> to show in UML diagram, a solid line from the multiple child classes to one parent class is drawn using a unfilled arrow head.</w:t>
       </w:r>
     </w:p>
     <w:p>
@@ -592,7 +444,6 @@
                 <w:lang w:val="en-US"/>
               </w:rPr>
             </w:pPr>
-            <w:proofErr w:type="gramStart"/>
             <w:r>
               <w:rPr>
                 <w:sz w:val="32"/>
@@ -601,7 +452,6 @@
               </w:rPr>
               <w:t>S.N</w:t>
             </w:r>
-            <w:proofErr w:type="gramEnd"/>
           </w:p>
         </w:tc>
         <w:tc>
@@ -1080,25 +930,7 @@
           <w:szCs w:val="32"/>
           <w:lang w:val="en-US"/>
         </w:rPr>
-        <w:t xml:space="preserve">It prints </w:t>
-      </w:r>
-      <w:proofErr w:type="spellStart"/>
-      <w:r>
-        <w:rPr>
-          <w:sz w:val="32"/>
-          <w:szCs w:val="32"/>
-          <w:lang w:val="en-US"/>
-        </w:rPr>
-        <w:t>a.a</w:t>
-      </w:r>
-      <w:proofErr w:type="spellEnd"/>
-      <w:r>
-        <w:rPr>
-          <w:sz w:val="32"/>
-          <w:szCs w:val="32"/>
-          <w:lang w:val="en-US"/>
-        </w:rPr>
-        <w:t xml:space="preserve"> 20</w:t>
+        <w:t>It prints a.a 20</w:t>
       </w:r>
       <w:r>
         <w:rPr>
@@ -1311,33 +1143,69 @@
           <w:lang w:val="en-US"/>
         </w:rPr>
       </w:pPr>
-      <w:proofErr w:type="gramStart"/>
-      <w:r>
-        <w:rPr>
-          <w:sz w:val="32"/>
-          <w:szCs w:val="32"/>
-          <w:lang w:val="en-US"/>
-        </w:rPr>
-        <w:t>Int[</w:t>
-      </w:r>
-      <w:proofErr w:type="gramEnd"/>
-      <w:r>
-        <w:rPr>
-          <w:sz w:val="32"/>
-          <w:szCs w:val="32"/>
-          <w:lang w:val="en-US"/>
-        </w:rPr>
-        <w:t>] a = {1,2,3,4,5};</w:t>
-      </w:r>
-    </w:p>
-    <w:p>
-      <w:pPr>
-        <w:rPr>
-          <w:sz w:val="32"/>
-          <w:szCs w:val="32"/>
-          <w:lang w:val="en-US"/>
-        </w:rPr>
-      </w:pPr>
+      <w:r>
+        <w:rPr>
+          <w:sz w:val="32"/>
+          <w:szCs w:val="32"/>
+          <w:lang w:val="en-US"/>
+        </w:rPr>
+        <w:t>Int[] a = {1,2,3,4,5};</w:t>
+      </w:r>
+    </w:p>
+    <w:p>
+      <w:pPr>
+        <w:rPr>
+          <w:sz w:val="32"/>
+          <w:szCs w:val="32"/>
+          <w:lang w:val="en-US"/>
+        </w:rPr>
+      </w:pPr>
+    </w:p>
+    <w:p>
+      <w:pPr>
+        <w:pStyle w:val="Heading2"/>
+        <w:rPr>
+          <w:sz w:val="36"/>
+          <w:szCs w:val="36"/>
+          <w:u w:val="single"/>
+          <w:lang w:val="en-US"/>
+        </w:rPr>
+      </w:pPr>
+      <w:r>
+        <w:rPr>
+          <w:sz w:val="36"/>
+          <w:szCs w:val="36"/>
+          <w:u w:val="single"/>
+          <w:lang w:val="en-US"/>
+        </w:rPr>
+        <w:t>Section 3</w:t>
+      </w:r>
+    </w:p>
+    <w:p>
+      <w:pPr>
+        <w:rPr>
+          <w:sz w:val="32"/>
+          <w:szCs w:val="32"/>
+          <w:lang w:val="en-US"/>
+        </w:rPr>
+      </w:pPr>
+    </w:p>
+    <w:p>
+      <w:pPr>
+        <w:rPr>
+          <w:sz w:val="32"/>
+          <w:szCs w:val="32"/>
+          <w:lang w:val="en-US"/>
+        </w:rPr>
+      </w:pPr>
+      <w:r>
+        <w:rPr>
+          <w:sz w:val="32"/>
+          <w:szCs w:val="32"/>
+          <w:lang w:val="en-US"/>
+        </w:rPr>
+        <w:t>7. Write a program to know if the sum of all the digits of the number is even or not. The program should return true or false.</w:t>
+      </w:r>
     </w:p>
     <w:sectPr>
       <w:pgSz w:w="12240" w:h="15840"/>

</xml_diff>